<commit_message>
updated hypothesis and null
</commit_message>
<xml_diff>
--- a/Project .docx
+++ b/Project .docx
@@ -185,7 +185,7 @@
           <w:sz w:val="24"/>
           <w:szCs w:val="24"/>
         </w:rPr>
-        <w:t xml:space="preserve">What type of errors results in the most questions asked? </w:t>
+        <w:t>How many questions about errors were posted per tag?</w:t>
       </w:r>
     </w:p>
     <w:p>
@@ -207,7 +207,33 @@
           <w:sz w:val="24"/>
           <w:szCs w:val="24"/>
         </w:rPr>
-        <w:t>What is the average time it took to answer the questions?</w:t>
+        <w:t xml:space="preserve">What is the average time it took to answer the </w:t>
+      </w:r>
+      <w:proofErr w:type="gramStart"/>
+      <w:r>
+        <w:rPr>
+          <w:rFonts w:ascii="Times New Roman" w:hAnsi="Times New Roman" w:cs="Times New Roman"/>
+          <w:sz w:val="24"/>
+          <w:szCs w:val="24"/>
+        </w:rPr>
+        <w:t>questions?</w:t>
+      </w:r>
+      <w:r>
+        <w:rPr>
+          <w:rFonts w:ascii="Times New Roman" w:hAnsi="Times New Roman" w:cs="Times New Roman"/>
+          <w:sz w:val="24"/>
+          <w:szCs w:val="24"/>
+        </w:rPr>
+        <w:t>*</w:t>
+      </w:r>
+      <w:proofErr w:type="gramEnd"/>
+      <w:r>
+        <w:rPr>
+          <w:rFonts w:ascii="Times New Roman" w:hAnsi="Times New Roman" w:cs="Times New Roman"/>
+          <w:sz w:val="24"/>
+          <w:szCs w:val="24"/>
+        </w:rPr>
+        <w:t xml:space="preserve">  </w:t>
       </w:r>
     </w:p>
     <w:p>
@@ -229,45 +255,42 @@
           <w:sz w:val="24"/>
           <w:szCs w:val="24"/>
         </w:rPr>
-        <w:t>merge</w:t>
-      </w:r>
-      <w:r>
-        <w:rPr>
-          <w:rFonts w:ascii="Times New Roman" w:hAnsi="Times New Roman" w:cs="Times New Roman"/>
-          <w:sz w:val="24"/>
-          <w:szCs w:val="24"/>
-        </w:rPr>
-        <w:t xml:space="preserve"> </w:t>
-      </w:r>
-    </w:p>
-    <w:p>
-      <w:pPr>
-        <w:numPr>
-          <w:ilvl w:val="4"/>
-          <w:numId w:val="1"/>
-        </w:numPr>
-        <w:jc w:val="both"/>
-        <w:rPr>
-          <w:rFonts w:ascii="Times New Roman" w:hAnsi="Times New Roman" w:cs="Times New Roman"/>
-          <w:sz w:val="24"/>
-          <w:szCs w:val="24"/>
-        </w:rPr>
-      </w:pPr>
-      <w:r>
-        <w:rPr>
-          <w:rFonts w:ascii="Times New Roman" w:hAnsi="Times New Roman" w:cs="Times New Roman"/>
-          <w:sz w:val="24"/>
-          <w:szCs w:val="24"/>
-        </w:rPr>
-        <w:t>#</w:t>
-      </w:r>
-      <w:r>
-        <w:rPr>
-          <w:rFonts w:ascii="Times New Roman" w:hAnsi="Times New Roman" w:cs="Times New Roman"/>
-          <w:sz w:val="24"/>
-          <w:szCs w:val="24"/>
-        </w:rPr>
-        <w:t xml:space="preserve">does the longer it takes to answer a </w:t>
+        <w:t>***</w:t>
+      </w:r>
+      <w:r>
+        <w:rPr>
+          <w:rFonts w:ascii="Times New Roman" w:hAnsi="Times New Roman" w:cs="Times New Roman"/>
+          <w:sz w:val="24"/>
+          <w:szCs w:val="24"/>
+        </w:rPr>
+        <w:t>convert to hours for units</w:t>
+      </w:r>
+      <w:r>
+        <w:rPr>
+          <w:rFonts w:ascii="Times New Roman" w:hAnsi="Times New Roman" w:cs="Times New Roman"/>
+          <w:sz w:val="24"/>
+          <w:szCs w:val="24"/>
+        </w:rPr>
+        <w:t>****</w:t>
+      </w:r>
+    </w:p>
+    <w:p>
+      <w:pPr>
+        <w:ind w:left="2880"/>
+        <w:jc w:val="both"/>
+        <w:rPr>
+          <w:rFonts w:ascii="Times New Roman" w:hAnsi="Times New Roman" w:cs="Times New Roman"/>
+          <w:sz w:val="24"/>
+          <w:szCs w:val="24"/>
+        </w:rPr>
+      </w:pPr>
+      <w:r>
+        <w:rPr>
+          <w:rFonts w:ascii="Times New Roman" w:hAnsi="Times New Roman" w:cs="Times New Roman"/>
+          <w:sz w:val="24"/>
+          <w:szCs w:val="24"/>
+        </w:rPr>
+        <w:t xml:space="preserve">Hypothesis: The least commonly known language </w:t>
       </w:r>
       <w:proofErr w:type="gramStart"/>
       <w:r>
@@ -276,7 +299,7 @@
           <w:sz w:val="24"/>
           <w:szCs w:val="24"/>
         </w:rPr>
-        <w:t>questions</w:t>
+        <w:t>take</w:t>
       </w:r>
       <w:proofErr w:type="gramEnd"/>
       <w:r>
@@ -285,10 +308,99 @@
           <w:sz w:val="24"/>
           <w:szCs w:val="24"/>
         </w:rPr>
-        <w:t xml:space="preserve"> negatively correlated with the score?</w:t>
+        <w:t xml:space="preserve"> less time to answer. </w:t>
+      </w:r>
+    </w:p>
+    <w:p>
+      <w:pPr>
+        <w:ind w:left="2880"/>
+        <w:jc w:val="both"/>
+        <w:rPr>
+          <w:rFonts w:ascii="Times New Roman" w:hAnsi="Times New Roman" w:cs="Times New Roman"/>
+          <w:sz w:val="24"/>
+          <w:szCs w:val="24"/>
+        </w:rPr>
+      </w:pPr>
+      <w:r>
+        <w:rPr>
+          <w:rFonts w:ascii="Times New Roman" w:hAnsi="Times New Roman" w:cs="Times New Roman"/>
+          <w:sz w:val="24"/>
+          <w:szCs w:val="24"/>
+        </w:rPr>
+        <w:t>Null: Every language has the same average amount of time to answer.</w:t>
+      </w:r>
+    </w:p>
+    <w:p>
+      <w:pPr>
+        <w:ind w:left="2880"/>
+        <w:jc w:val="both"/>
+        <w:rPr>
+          <w:rFonts w:ascii="Times New Roman" w:hAnsi="Times New Roman" w:cs="Times New Roman"/>
+          <w:sz w:val="24"/>
+          <w:szCs w:val="24"/>
+        </w:rPr>
+      </w:pPr>
+      <w:r>
+        <w:rPr>
+          <w:rFonts w:ascii="Times New Roman" w:hAnsi="Times New Roman" w:cs="Times New Roman"/>
+          <w:sz w:val="24"/>
+          <w:szCs w:val="24"/>
+        </w:rPr>
+        <w:t>Rephrase Hypothesis: --</w:t>
       </w:r>
       <w:bookmarkStart w:id="0" w:name="_GoBack"/>
       <w:bookmarkEnd w:id="0"/>
+    </w:p>
+    <w:p>
+      <w:pPr>
+        <w:ind w:left="2880"/>
+        <w:jc w:val="both"/>
+        <w:rPr>
+          <w:rFonts w:ascii="Times New Roman" w:hAnsi="Times New Roman" w:cs="Times New Roman"/>
+          <w:sz w:val="24"/>
+          <w:szCs w:val="24"/>
+        </w:rPr>
+      </w:pPr>
+      <w:proofErr w:type="spellStart"/>
+      <w:r>
+        <w:rPr>
+          <w:rFonts w:ascii="Times New Roman" w:hAnsi="Times New Roman" w:cs="Times New Roman"/>
+          <w:sz w:val="24"/>
+          <w:szCs w:val="24"/>
+        </w:rPr>
+        <w:t>Rephase</w:t>
+      </w:r>
+      <w:proofErr w:type="spellEnd"/>
+      <w:r>
+        <w:rPr>
+          <w:rFonts w:ascii="Times New Roman" w:hAnsi="Times New Roman" w:cs="Times New Roman"/>
+          <w:sz w:val="24"/>
+          <w:szCs w:val="24"/>
+        </w:rPr>
+        <w:t xml:space="preserve"> Null: -- </w:t>
+      </w:r>
+    </w:p>
+    <w:p>
+      <w:pPr>
+        <w:numPr>
+          <w:ilvl w:val="3"/>
+          <w:numId w:val="1"/>
+        </w:numPr>
+        <w:jc w:val="both"/>
+        <w:rPr>
+          <w:rFonts w:ascii="Times New Roman" w:hAnsi="Times New Roman" w:cs="Times New Roman"/>
+          <w:sz w:val="24"/>
+          <w:szCs w:val="24"/>
+        </w:rPr>
+      </w:pPr>
+      <w:r>
+        <w:rPr>
+          <w:rFonts w:ascii="Times New Roman" w:hAnsi="Times New Roman" w:cs="Times New Roman"/>
+          <w:sz w:val="24"/>
+          <w:szCs w:val="24"/>
+        </w:rPr>
+        <w:t>merge</w:t>
+      </w:r>
       <w:r>
         <w:rPr>
           <w:rFonts w:ascii="Times New Roman" w:hAnsi="Times New Roman" w:cs="Times New Roman"/>
@@ -296,6 +408,54 @@
           <w:szCs w:val="24"/>
         </w:rPr>
         <w:t xml:space="preserve"> </w:t>
+      </w:r>
+    </w:p>
+    <w:p>
+      <w:pPr>
+        <w:numPr>
+          <w:ilvl w:val="4"/>
+          <w:numId w:val="1"/>
+        </w:numPr>
+        <w:jc w:val="both"/>
+        <w:rPr>
+          <w:rFonts w:ascii="Times New Roman" w:hAnsi="Times New Roman" w:cs="Times New Roman"/>
+          <w:sz w:val="24"/>
+          <w:szCs w:val="24"/>
+        </w:rPr>
+      </w:pPr>
+      <w:r>
+        <w:rPr>
+          <w:rFonts w:ascii="Times New Roman" w:hAnsi="Times New Roman" w:cs="Times New Roman"/>
+          <w:sz w:val="24"/>
+          <w:szCs w:val="24"/>
+        </w:rPr>
+        <w:t>#</w:t>
+      </w:r>
+      <w:r>
+        <w:rPr>
+          <w:rFonts w:ascii="Times New Roman" w:hAnsi="Times New Roman" w:cs="Times New Roman"/>
+          <w:sz w:val="24"/>
+          <w:szCs w:val="24"/>
+        </w:rPr>
+        <w:t xml:space="preserve">does the longer it takes to answer a </w:t>
+      </w:r>
+      <w:proofErr w:type="gramStart"/>
+      <w:r>
+        <w:rPr>
+          <w:rFonts w:ascii="Times New Roman" w:hAnsi="Times New Roman" w:cs="Times New Roman"/>
+          <w:sz w:val="24"/>
+          <w:szCs w:val="24"/>
+        </w:rPr>
+        <w:t>questions</w:t>
+      </w:r>
+      <w:proofErr w:type="gramEnd"/>
+      <w:r>
+        <w:rPr>
+          <w:rFonts w:ascii="Times New Roman" w:hAnsi="Times New Roman" w:cs="Times New Roman"/>
+          <w:sz w:val="24"/>
+          <w:szCs w:val="24"/>
+        </w:rPr>
+        <w:t xml:space="preserve"> negatively correlated with the score? </w:t>
       </w:r>
     </w:p>
     <w:p>

</xml_diff>